<commit_message>
docs: soften D&O insurance clause per POCACITO feedback, capitalize Hromada in body copy
- FSA Section 19: change "shall maintain its existing" to "shall
  endeavor to obtain and maintain within a reasonable timeframe"
- Standardize Hromada capitalization in EN/UK locale body copy
  (lowercase reserved for logo/wordmark only)
- Update Tom bio, fix PhotoDocumentary body text

Co-Authored-By: Claude Opus 4.6 <noreply@anthropic.com>
</commit_message>
<xml_diff>
--- a/Fiscal_Sponsorship_Agreement_First_Draft.docx
+++ b/Fiscal_Sponsorship_Agreement_First_Draft.docx
@@ -285,21 +285,40 @@
       <w:r>
         <w:rPr>
           <w:rFonts w:ascii="Cambria" w:cs="Cambria" w:eastAsia="Cambria" w:hAnsi="Cambria"/>
-          <w:b w:val="0"/>
-          <w:bCs w:val="0"/>
-          <w:i w:val="0"/>
-          <w:iCs w:val="0"/>
-          <w:smallCaps w:val="0"/>
-          <w:strike w:val="0"/>
-          <w:color w:val="000000"/>
-          <w:sz w:val="22.079999923706055"/>
-          <w:szCs w:val="22.079999923706055"/>
-          <w:u w:val="none"/>
-          <w:shd w:fill="auto" w:val="clear"/>
-          <w:vertAlign w:val="baseline"/>
-          <w:rtl w:val="0"/>
-        </w:rPr>
-        <w:t xml:space="preserve">1. The Fiscal Sponsor hereby agrees to sponsor the Project and to assume administrative, financial, and legal responsibility for purposes of the requirements of funding organizations. The Sponsored Organization agrees to implement and operate the Project, in accordance with the terms of this agreement and with any requirements imposed by funding organizations. </w:t>
+          <w:b/>
+          <w:bCs w:val="0"/>
+          <w:i w:val="0"/>
+          <w:iCs w:val="0"/>
+          <w:smallCaps w:val="0"/>
+          <w:strike w:val="0"/>
+          <w:color w:val="000000"/>
+          <w:sz w:val="22.079999923706055"/>
+          <w:szCs w:val="22.079999923706055"/>
+          <w:u w:val="none"/>
+          <w:shd w:fill="auto" w:val="clear"/>
+          <w:vertAlign w:val="baseline"/>
+          <w:rtl w:val="0"/>
+        </w:rPr>
+        <w:t xml:space="preserve">1. Sponsorship Relationship.</w:t>
+      </w:r>
+      <w:r>
+        <w:rPr>
+          <w:b w:val="0"/>
+          <w:rFonts w:ascii="Cambria" w:cs="Cambria" w:eastAsia="Cambria" w:hAnsi="Cambria"/>
+          <w:bCs w:val="0"/>
+          <w:i w:val="0"/>
+          <w:iCs w:val="0"/>
+          <w:smallCaps w:val="0"/>
+          <w:strike w:val="0"/>
+          <w:color w:val="000000"/>
+          <w:sz w:val="22.079999923706055"/>
+          <w:szCs w:val="22.079999923706055"/>
+          <w:u w:val="none"/>
+          <w:shd w:fill="auto" w:val="clear"/>
+          <w:vertAlign w:val="baseline"/>
+          <w:rtl w:val="0"/>
+        </w:rPr>
+        <w:t xml:space="preserve"> The Fiscal Sponsor hereby agrees to sponsor the Project and to assume administrative, financial, and legal responsibility for purposes of the requirements of funding organizations. The Sponsored Organization agrees to implement and operate the Project, in accordance with the terms of this agreement and with any requirements imposed by funding organizations. </w:t>
       </w:r>
     </w:p>
     <w:p>
@@ -337,21 +356,40 @@
       <w:r>
         <w:rPr>
           <w:rFonts w:ascii="Cambria" w:cs="Cambria" w:eastAsia="Cambria" w:hAnsi="Cambria"/>
-          <w:b w:val="0"/>
-          <w:bCs w:val="0"/>
-          <w:i w:val="0"/>
-          <w:iCs w:val="0"/>
-          <w:smallCaps w:val="0"/>
-          <w:strike w:val="0"/>
-          <w:color w:val="000000"/>
-          <w:sz w:val="22.079999923706055"/>
-          <w:szCs w:val="22.079999923706055"/>
-          <w:u w:val="none"/>
-          <w:shd w:fill="auto" w:val="clear"/>
-          <w:vertAlign w:val="baseline"/>
-          <w:rtl w:val="0"/>
-        </w:rPr>
-        <w:t xml:space="preserve">2. The Project shall be operated in a manner consistent with the Fiscal Sponsor's tax-exempt  status and as described in this agreement. No material changes in the purposes or activities  of the Project shall be made without prior written permission of the Fiscal Sponsor and in  accordance with any requirements imposed by funding organizations, nor shall the  Sponsored Organization carry on activities or use funds in any way that jeopardizes the  Fiscal Sponsor's tax-exempt status.  </w:t>
+          <w:b/>
+          <w:bCs w:val="0"/>
+          <w:i w:val="0"/>
+          <w:iCs w:val="0"/>
+          <w:smallCaps w:val="0"/>
+          <w:strike w:val="0"/>
+          <w:color w:val="000000"/>
+          <w:sz w:val="22.079999923706055"/>
+          <w:szCs w:val="22.079999923706055"/>
+          <w:u w:val="none"/>
+          <w:shd w:fill="auto" w:val="clear"/>
+          <w:vertAlign w:val="baseline"/>
+          <w:rtl w:val="0"/>
+        </w:rPr>
+        <w:t xml:space="preserve">2. Tax-Exempt Compliance.</w:t>
+      </w:r>
+      <w:r>
+        <w:rPr>
+          <w:b w:val="0"/>
+          <w:rFonts w:ascii="Cambria" w:cs="Cambria" w:eastAsia="Cambria" w:hAnsi="Cambria"/>
+          <w:bCs w:val="0"/>
+          <w:i w:val="0"/>
+          <w:iCs w:val="0"/>
+          <w:smallCaps w:val="0"/>
+          <w:strike w:val="0"/>
+          <w:color w:val="000000"/>
+          <w:sz w:val="22.079999923706055"/>
+          <w:szCs w:val="22.079999923706055"/>
+          <w:u w:val="none"/>
+          <w:shd w:fill="auto" w:val="clear"/>
+          <w:vertAlign w:val="baseline"/>
+          <w:rtl w:val="0"/>
+        </w:rPr>
+        <w:t xml:space="preserve"> The Project shall be operated in a manner consistent with the Fiscal Sponsor's tax-exempt  status and as described in this agreement. No material changes in the purposes or activities  of the Project shall be made without prior written permission of the Fiscal Sponsor and in  accordance with any requirements imposed by funding organizations, nor shall the  Sponsored Organization carry on activities or use funds in any way that jeopardizes the  Fiscal Sponsor's tax-exempt status.  </w:t>
       </w:r>
     </w:p>
     <w:p>
@@ -389,21 +427,40 @@
       <w:r>
         <w:rPr>
           <w:rFonts w:ascii="Cambria" w:cs="Cambria" w:eastAsia="Cambria" w:hAnsi="Cambria"/>
-          <w:b w:val="0"/>
-          <w:bCs w:val="0"/>
-          <w:i w:val="0"/>
-          <w:iCs w:val="0"/>
-          <w:smallCaps w:val="0"/>
-          <w:strike w:val="0"/>
-          <w:color w:val="000000"/>
-          <w:sz w:val="22.079999923706055"/>
-          <w:szCs w:val="22.079999923706055"/>
-          <w:u w:val="none"/>
-          <w:shd w:fill="auto" w:val="clear"/>
-          <w:vertAlign w:val="baseline"/>
-          <w:rtl w:val="0"/>
-        </w:rPr>
-        <w:t xml:space="preserve">3. The Sponsored Organization shall not, and shall not permit the Project to, attempt to  influence legislation or participate or intervene in any political campaign on behalf (or in  opposition to) any candidate for public office or otherwise engage in the carrying on of  propaganda (within the meaning of section 501(c)(3) of the Internal Revenue Code of  1986).  </w:t>
+          <w:b/>
+          <w:bCs w:val="0"/>
+          <w:i w:val="0"/>
+          <w:iCs w:val="0"/>
+          <w:smallCaps w:val="0"/>
+          <w:strike w:val="0"/>
+          <w:color w:val="000000"/>
+          <w:sz w:val="22.079999923706055"/>
+          <w:szCs w:val="22.079999923706055"/>
+          <w:u w:val="none"/>
+          <w:shd w:fill="auto" w:val="clear"/>
+          <w:vertAlign w:val="baseline"/>
+          <w:rtl w:val="0"/>
+        </w:rPr>
+        <w:t xml:space="preserve">3. Political Activity Restrictions.</w:t>
+      </w:r>
+      <w:r>
+        <w:rPr>
+          <w:b w:val="0"/>
+          <w:rFonts w:ascii="Cambria" w:cs="Cambria" w:eastAsia="Cambria" w:hAnsi="Cambria"/>
+          <w:bCs w:val="0"/>
+          <w:i w:val="0"/>
+          <w:iCs w:val="0"/>
+          <w:smallCaps w:val="0"/>
+          <w:strike w:val="0"/>
+          <w:color w:val="000000"/>
+          <w:sz w:val="22.079999923706055"/>
+          <w:szCs w:val="22.079999923706055"/>
+          <w:u w:val="none"/>
+          <w:shd w:fill="auto" w:val="clear"/>
+          <w:vertAlign w:val="baseline"/>
+          <w:rtl w:val="0"/>
+        </w:rPr>
+        <w:t xml:space="preserve"> The Sponsored Organization shall not, and shall not permit the Project to, attempt to  influence legislation or participate or intervene in any political campaign on behalf (or in  opposition to) any candidate for public office or otherwise engage in the carrying on of  propaganda (within the meaning of section 501(c)(3) of the Internal Revenue Code of  1986).  </w:t>
       </w:r>
     </w:p>
     <w:p>
@@ -431,32 +488,41 @@
       <w:r>
         <w:rPr>
           <w:rFonts w:ascii="Cambria" w:cs="Cambria" w:eastAsia="Cambria" w:hAnsi="Cambria"/>
-          <w:b w:val="0"/>
-          <w:bCs w:val="0"/>
-          <w:i w:val="0"/>
-          <w:iCs w:val="0"/>
-          <w:smallCaps w:val="0"/>
-          <w:strike w:val="0"/>
-          <w:color w:val="000000"/>
-          <w:sz w:val="22.079999923706055"/>
-          <w:szCs w:val="22.079999923706055"/>
-          <w:u w:val="none"/>
-          <w:shd w:fill="auto" w:val="clear"/>
-          <w:vertAlign w:val="baseline"/>
-          <w:rtl w:val="0"/>
-        </w:rPr>
-        <w:t xml:space="preserve">4. </w:t>
-      </w:r>
-      <w:r>
-        <w:rPr>
-          <w:rFonts w:ascii="Cambria" w:cs="Cambria" w:eastAsia="Cambria" w:hAnsi="Cambria"/>
-          <w:sz w:val="22.079999923706055"/>
-          <w:szCs w:val="22.079999923706055"/>
-          <w:rtl w:val="0"/>
-        </w:rPr>
-        <w:t>The Sponsored Organization shall provide the Fiscal Sponsor with monthly financial reports, due by the fifteenth (15th) day of each month for the preceding month. Reports shall include: all disbursements made, recipients and purposes, current fund balances, and a summary of Project activities. The Sponsored Organization shall additionally provide comprehensive quarterly narrative reports, due April 15, July 15, October 15, and January 15, covering program outcomes, partnership developments, and planned activities for the upcoming quarter.</w:t>
-        <w:br/>
-        <w:t>The Sponsored Organization shall provide all information and prepare all reports, including interim and final reports, required by funding organizations, with the Fiscal Sponsor’s assistance and final approval.</w:t>
+          <w:b/>
+          <w:bCs w:val="0"/>
+          <w:i w:val="0"/>
+          <w:iCs w:val="0"/>
+          <w:smallCaps w:val="0"/>
+          <w:strike w:val="0"/>
+          <w:color w:val="000000"/>
+          <w:sz w:val="22.079999923706055"/>
+          <w:szCs w:val="22.079999923706055"/>
+          <w:u w:val="none"/>
+          <w:shd w:fill="auto" w:val="clear"/>
+          <w:vertAlign w:val="baseline"/>
+          <w:rtl w:val="0"/>
+        </w:rPr>
+        <w:t xml:space="preserve">4. Reporting Requirements.</w:t>
+      </w:r>
+      <w:r>
+        <w:rPr>
+          <w:b w:val="0"/>
+          <w:rFonts w:ascii="Cambria" w:cs="Cambria" w:eastAsia="Cambria" w:hAnsi="Cambria"/>
+          <w:bCs w:val="0"/>
+          <w:i w:val="0"/>
+          <w:iCs w:val="0"/>
+          <w:smallCaps w:val="0"/>
+          <w:strike w:val="0"/>
+          <w:color w:val="000000"/>
+          <w:sz w:val="22.079999923706055"/>
+          <w:szCs w:val="22.079999923706055"/>
+          <w:u w:val="none"/>
+          <w:shd w:fill="auto" w:val="clear"/>
+          <w:vertAlign w:val="baseline"/>
+          <w:rtl w:val="0"/>
+        </w:rPr>
+        <w:t xml:space="preserve"> The Sponsored Organization shall provide the Fiscal Sponsor with monthly financial reports, due by the fifteenth (15th) day of each month for the preceding month. Reports shall include: all disbursements made, recipients and purposes, current fund balances, and a summary of Project activities. The Sponsored Organization shall additionally provide comprehensive quarterly narrative reports, due April 15, July 15, October 15, and January 15, covering program outcomes, partnership developments, and planned activities for the upcoming quarter.
+The Sponsored Organization shall provide all information and prepare all reports, including interim and final reports, required by funding organizations, with the Fiscal Sponsor’s assistance and final approval.</w:t>
       </w:r>
     </w:p>
     <w:p>
@@ -525,31 +591,23 @@
       </w:pPr>
       <w:r>
         <w:rPr>
-          <w:rFonts w:ascii="Cambria" w:cs="Cambria" w:eastAsia="Cambria" w:hAnsi="Cambria"/>
-          <w:sz w:val="22.079999923706055"/>
-          <w:szCs w:val="22.079999923706055"/>
-          <w:rtl w:val="0"/>
-        </w:rPr>
-        <w:t xml:space="preserve">5</w:t>
-      </w:r>
-      <w:r>
-        <w:rPr>
-          <w:rFonts w:ascii="Cambria" w:cs="Cambria" w:eastAsia="Cambria" w:hAnsi="Cambria"/>
-          <w:b w:val="0"/>
-          <w:bCs w:val="0"/>
-          <w:i w:val="0"/>
-          <w:iCs w:val="0"/>
-          <w:smallCaps w:val="0"/>
-          <w:strike w:val="0"/>
-          <w:color w:val="000000"/>
-          <w:sz w:val="22.079999923706055"/>
-          <w:szCs w:val="22.079999923706055"/>
-          <w:u w:val="none"/>
-          <w:shd w:fill="auto" w:val="clear"/>
-          <w:vertAlign w:val="baseline"/>
-          <w:rtl w:val="0"/>
-        </w:rPr>
-        <w:t xml:space="preserve">. On behalf of the Sponsored Organization, the Fiscal Sponsor shall establish and operate for  the use of the Project a designated account ("Account") segregated on the Fiscal Sponsor's  books. All amounts deposited into a Project's Account shall be used in its support, less  administrative charges, if any, and subject to the conditions set forth below.  </w:t>
+          <w:b/>
+          <w:rFonts w:ascii="Cambria" w:cs="Cambria" w:eastAsia="Cambria" w:hAnsi="Cambria"/>
+          <w:sz w:val="22.079999923706055"/>
+          <w:szCs w:val="22.079999923706055"/>
+          <w:rtl w:val="0"/>
+        </w:rPr>
+        <w:t xml:space="preserve">5. Project Account.</w:t>
+      </w:r>
+      <w:r>
+        <w:rPr>
+          <w:b w:val="0"/>
+          <w:rFonts w:ascii="Cambria" w:cs="Cambria" w:eastAsia="Cambria" w:hAnsi="Cambria"/>
+          <w:sz w:val="22.079999923706055"/>
+          <w:szCs w:val="22.079999923706055"/>
+          <w:rtl w:val="0"/>
+        </w:rPr>
+        <w:t xml:space="preserve"> On behalf of the Sponsored Organization, the Fiscal Sponsor shall establish and operate for  the use of the Project a designated account ("Account") segregated on the Fiscal Sponsor's  books. All amounts deposited into a Project's Account shall be used in its support, less  administrative charges, if any, and subject to the conditions set forth below.  </w:t>
       </w:r>
     </w:p>
     <w:p>
@@ -560,10 +618,20 @@
       <w:r>
         <w:rPr>
           <w:rFonts w:ascii="Cambria" w:hAnsi="Cambria"/>
-          <w:sz w:val="22.079999923706055"/>
-          <w:szCs w:val="22.079999923706055"/>
-        </w:rPr>
-        <w:t>6. The Fiscal Sponsor shall disburse funds from the Account upon written request by the Project Director (Thomas D. Protzman) on properly completed disbursement request forms accompanied by required documentation (invoices, contracts, wire transfer instructions, or other supporting materials), subject to the Fiscal Sponsor's review and approval and its retained variance power under Section 15. All disbursement requests shall be submitted by the Project Director and reviewed and approved by a designated representative of the Fiscal Sponsor. Disbursements of $5,000 or less shall be processed within ten (10) business days of receipt of properly documented requests. Disbursements above $5,000 require written approval from a designated representative of the Fiscal Sponsor within five (5) business days of submission, after which processing shall occur within ten (10) business days. The Fiscal Sponsor may refuse any disbursement that, in its judgment, would be inconsistent with its tax-exempt purposes, applicable law, or OFAC regulations. Disbursements shall be restricted to the support and implementation of the Project only.</w:t>
+          <w:b/>
+          <w:sz w:val="22.079999923706055"/>
+          <w:szCs w:val="22.079999923706055"/>
+        </w:rPr>
+        <w:t xml:space="preserve">6. Disbursement Procedures.</w:t>
+      </w:r>
+      <w:r>
+        <w:rPr>
+          <w:b w:val="0"/>
+          <w:rFonts w:ascii="Cambria" w:hAnsi="Cambria"/>
+          <w:sz w:val="22.079999923706055"/>
+          <w:szCs w:val="22.079999923706055"/>
+        </w:rPr>
+        <w:t xml:space="preserve"> The Fiscal Sponsor shall disburse funds from the Account upon written request by the Project Director (Thomas D. Protzman) on properly completed disbursement request forms accompanied by required documentation (invoices, contracts, wire transfer instructions, or other supporting materials), subject to the Fiscal Sponsor's review and approval and its retained variance power under Section 15. All disbursement requests shall be submitted by the Project Director and reviewed and approved by a designated representative of the Fiscal Sponsor. Disbursements of $5,000 or less shall be processed within ten (10) business days of receipt of properly documented requests. Disbursements above $5,000 require written approval from a designated representative of the Fiscal Sponsor within five (5) business days of submission, after which processing shall occur within ten (10) business days. The Fiscal Sponsor may refuse any disbursement that, in its judgment, would be inconsistent with its tax-exempt purposes, applicable law, or OFAC regulations. Disbursements shall be restricted to the support and implementation of the Project only.</w:t>
       </w:r>
     </w:p>
     <w:p>
@@ -623,38 +691,23 @@
       <w:r>
         <w:rPr>
           <w:rFonts w:ascii="Cambria" w:cs="Cambria" w:eastAsia="Cambria" w:hAnsi="Cambria"/>
-          <w:sz w:val="22.079999923706055"/>
-          <w:szCs w:val="22.079999923706055"/>
-          <w:rtl w:val="0"/>
-        </w:rPr>
-        <w:br/>
-        <w:t>7. The Sponsored Organization designates Thomas D. Protzman to act as authorizing official (hereinafter referred to as the "Project Director"). The Project Director shall act as principal coordinator of the Project's daily business with the Fiscal Sponsor and shall have authority to sign disbursement requests.</w:t>
-      </w:r>
-      <w:r>
-        <w:rPr>
-          <w:rFonts w:ascii="Cambria" w:cs="Cambria" w:eastAsia="Cambria" w:hAnsi="Cambria"/>
-          <w:b w:val="0"/>
-          <w:bCs w:val="0"/>
-          <w:i w:val="0"/>
-          <w:iCs w:val="0"/>
-          <w:smallCaps w:val="0"/>
-          <w:strike w:val="0"/>
-          <w:color w:val="000000"/>
-          <w:sz w:val="22.079999923706055"/>
-          <w:szCs w:val="22.079999923706055"/>
-          <w:u w:val="none"/>
-          <w:shd w:fill="auto" w:val="clear"/>
-          <w:vertAlign w:val="baseline"/>
-          <w:rtl w:val="0"/>
-        </w:rPr>
-      </w:r>
-      <w:r>
-        <w:rPr>
-          <w:rFonts w:ascii="Cambria" w:cs="Cambria" w:eastAsia="Cambria" w:hAnsi="Cambria"/>
-          <w:sz w:val="22.079999923706055"/>
-          <w:szCs w:val="22.079999923706055"/>
-          <w:rtl w:val="0"/>
-        </w:rPr>
+          <w:b/>
+          <w:sz w:val="22.079999923706055"/>
+          <w:szCs w:val="22.079999923706055"/>
+          <w:rtl w:val="0"/>
+        </w:rPr>
+        <w:t xml:space="preserve">
+7. Project Director.</w:t>
+      </w:r>
+      <w:r>
+        <w:rPr>
+          <w:b w:val="0"/>
+          <w:rFonts w:ascii="Cambria" w:cs="Cambria" w:eastAsia="Cambria" w:hAnsi="Cambria"/>
+          <w:sz w:val="22.079999923706055"/>
+          <w:szCs w:val="22.079999923706055"/>
+          <w:rtl w:val="0"/>
+        </w:rPr>
+        <w:t xml:space="preserve"> The Sponsored Organization designates Thomas D. Protzman to act as authorizing official (hereinafter referred to as the "Project Director"). The Project Director shall act as principal coordinator of the Project's daily business with the Fiscal Sponsor and shall have authority to sign disbursement requests.</w:t>
       </w:r>
     </w:p>
     <w:p>
@@ -765,31 +818,23 @@
       </w:pPr>
       <w:r>
         <w:rPr>
-          <w:rFonts w:ascii="Cambria" w:cs="Cambria" w:eastAsia="Cambria" w:hAnsi="Cambria"/>
-          <w:sz w:val="22.079999923706055"/>
-          <w:szCs w:val="22.079999923706055"/>
-          <w:rtl w:val="0"/>
-        </w:rPr>
-        <w:t xml:space="preserve">8</w:t>
-      </w:r>
-      <w:r>
-        <w:rPr>
-          <w:rFonts w:ascii="Cambria" w:cs="Cambria" w:eastAsia="Cambria" w:hAnsi="Cambria"/>
-          <w:b w:val="0"/>
-          <w:bCs w:val="0"/>
-          <w:i w:val="0"/>
-          <w:iCs w:val="0"/>
-          <w:smallCaps w:val="0"/>
-          <w:strike w:val="0"/>
-          <w:color w:val="000000"/>
-          <w:sz w:val="22.079999923706055"/>
-          <w:szCs w:val="22.079999923706055"/>
-          <w:u w:val="none"/>
-          <w:shd w:fill="auto" w:val="clear"/>
-          <w:vertAlign w:val="baseline"/>
-          <w:rtl w:val="0"/>
-        </w:rPr>
-        <w:t xml:space="preserve">. The Fiscal Sponsor and Sponsored Organization shall maintain all financial records relating  to the Project according to generally accepted accounting principles, retain records as long  as required by law, and make records available to auditors as required by law.  </w:t>
+          <w:b/>
+          <w:rFonts w:ascii="Cambria" w:cs="Cambria" w:eastAsia="Cambria" w:hAnsi="Cambria"/>
+          <w:sz w:val="22.079999923706055"/>
+          <w:szCs w:val="22.079999923706055"/>
+          <w:rtl w:val="0"/>
+        </w:rPr>
+        <w:t xml:space="preserve">8. Record-Keeping.</w:t>
+      </w:r>
+      <w:r>
+        <w:rPr>
+          <w:b w:val="0"/>
+          <w:rFonts w:ascii="Cambria" w:cs="Cambria" w:eastAsia="Cambria" w:hAnsi="Cambria"/>
+          <w:sz w:val="22.079999923706055"/>
+          <w:szCs w:val="22.079999923706055"/>
+          <w:rtl w:val="0"/>
+        </w:rPr>
+        <w:t xml:space="preserve"> The Fiscal Sponsor and Sponsored Organization shall maintain all financial records relating  to the Project according to generally accepted accounting principles, retain records as long  as required by law, and make records available to auditors as required by law.  </w:t>
       </w:r>
     </w:p>
     <w:p>
@@ -827,29 +872,22 @@
       <w:r>
         <w:rPr>
           <w:rFonts w:ascii="Cambria" w:cs="Cambria" w:eastAsia="Cambria" w:hAnsi="Cambria"/>
-          <w:sz w:val="22.079999923706055"/>
-          <w:szCs w:val="22.079999923706055"/>
-          <w:rtl w:val="0"/>
-        </w:rPr>
-        <w:t>9. The Fiscal Sponsor and the Sponsored Organization shall reflect the activities of the Project, to the extent required, on their state and federal government tax returns and financial reports. All disbursements from an Account shall be treated as payments made to or on behalf of the Sponsored Organization to accomplish the purposes of the Project. The Sponsored Organization shall cooperate with the Fiscal Sponsor in fulfilling all tax reporting obligations, including providing necessary documentation. Tax filings related to the Project shall be made under the Fiscal Sponsor's Federal Employer Identification Number during the term of this Agreement.</w:t>
-      </w:r>
-      <w:r>
-        <w:rPr>
-          <w:rFonts w:ascii="Cambria" w:cs="Cambria" w:eastAsia="Cambria" w:hAnsi="Cambria"/>
-          <w:b w:val="0"/>
-          <w:bCs w:val="0"/>
-          <w:i w:val="0"/>
-          <w:iCs w:val="0"/>
-          <w:smallCaps w:val="0"/>
-          <w:strike w:val="0"/>
-          <w:color w:val="000000"/>
-          <w:sz w:val="22.079999923706055"/>
-          <w:szCs w:val="22.079999923706055"/>
-          <w:u w:val="none"/>
-          <w:shd w:fill="auto" w:val="clear"/>
-          <w:vertAlign w:val="baseline"/>
-          <w:rtl w:val="0"/>
-        </w:rPr>
+          <w:b/>
+          <w:sz w:val="22.079999923706055"/>
+          <w:szCs w:val="22.079999923706055"/>
+          <w:rtl w:val="0"/>
+        </w:rPr>
+        <w:t xml:space="preserve">9. Tax Reporting.</w:t>
+      </w:r>
+      <w:r>
+        <w:rPr>
+          <w:b w:val="0"/>
+          <w:rFonts w:ascii="Cambria" w:cs="Cambria" w:eastAsia="Cambria" w:hAnsi="Cambria"/>
+          <w:sz w:val="22.079999923706055"/>
+          <w:szCs w:val="22.079999923706055"/>
+          <w:rtl w:val="0"/>
+        </w:rPr>
+        <w:t xml:space="preserve"> The Fiscal Sponsor and the Sponsored Organization shall reflect the activities of the Project, to the extent required, on their state and federal government tax returns and financial reports. All disbursements from an Account shall be treated as payments made to or on behalf of the Sponsored Organization to accomplish the purposes of the Project. The Sponsored Organization shall cooperate with the Fiscal Sponsor in fulfilling all tax reporting obligations, including providing necessary documentation. Tax filings related to the Project shall be made under the Fiscal Sponsor's Federal Employer Identification Number during the term of this Agreement.</w:t>
       </w:r>
     </w:p>
     <w:p>
@@ -887,49 +925,40 @@
       <w:r>
         <w:rPr>
           <w:rFonts w:ascii="Cambria" w:cs="Cambria" w:eastAsia="Cambria" w:hAnsi="Cambria"/>
-          <w:b w:val="0"/>
-          <w:bCs w:val="0"/>
-          <w:i w:val="0"/>
-          <w:iCs w:val="0"/>
-          <w:smallCaps w:val="0"/>
-          <w:strike w:val="0"/>
-          <w:color w:val="000000"/>
-          <w:sz w:val="22.079999923706055"/>
-          <w:szCs w:val="22.079999923706055"/>
-          <w:u w:val="none"/>
-          <w:shd w:fill="auto" w:val="clear"/>
-          <w:vertAlign w:val="baseline"/>
-          <w:rtl w:val="0"/>
-        </w:rPr>
-        <w:t xml:space="preserve">1</w:t>
-      </w:r>
-      <w:r>
-        <w:rPr>
-          <w:rFonts w:ascii="Cambria" w:cs="Cambria" w:eastAsia="Cambria" w:hAnsi="Cambria"/>
-          <w:sz w:val="22.079999923706055"/>
-          <w:szCs w:val="22.079999923706055"/>
-          <w:rtl w:val="0"/>
-        </w:rPr>
-        <w:t xml:space="preserve">0</w:t>
-      </w:r>
-      <w:r>
-        <w:rPr>
-          <w:rFonts w:ascii="Cambria" w:cs="Cambria" w:eastAsia="Cambria" w:hAnsi="Cambria"/>
-          <w:b w:val="0"/>
-          <w:bCs w:val="0"/>
-          <w:i w:val="0"/>
-          <w:iCs w:val="0"/>
-          <w:smallCaps w:val="0"/>
-          <w:strike w:val="0"/>
-          <w:color w:val="000000"/>
-          <w:sz w:val="22.079999923706055"/>
-          <w:szCs w:val="22.079999923706055"/>
-          <w:u w:val="none"/>
-          <w:shd w:fill="auto" w:val="clear"/>
-          <w:vertAlign w:val="baseline"/>
-          <w:rtl w:val="0"/>
-        </w:rPr>
-        <w:t xml:space="preserve">. In consideration of the Fiscal Sponsor's agreement to sponsor the Project, and  to cover the Fiscal Sponsor's expenses in connection with the Project as outlined above, the  Project shall pay the following fees, charges, and expenses:  </w:t>
+          <w:b/>
+          <w:bCs w:val="0"/>
+          <w:i w:val="0"/>
+          <w:iCs w:val="0"/>
+          <w:smallCaps w:val="0"/>
+          <w:strike w:val="0"/>
+          <w:color w:val="000000"/>
+          <w:sz w:val="22.079999923706055"/>
+          <w:szCs w:val="22.079999923706055"/>
+          <w:u w:val="none"/>
+          <w:shd w:fill="auto" w:val="clear"/>
+          <w:vertAlign w:val="baseline"/>
+          <w:rtl w:val="0"/>
+        </w:rPr>
+        <w:t xml:space="preserve">10. Fees and Expenses.</w:t>
+      </w:r>
+      <w:r>
+        <w:rPr>
+          <w:b w:val="0"/>
+          <w:rFonts w:ascii="Cambria" w:cs="Cambria" w:eastAsia="Cambria" w:hAnsi="Cambria"/>
+          <w:bCs w:val="0"/>
+          <w:i w:val="0"/>
+          <w:iCs w:val="0"/>
+          <w:smallCaps w:val="0"/>
+          <w:strike w:val="0"/>
+          <w:color w:val="000000"/>
+          <w:sz w:val="22.079999923706055"/>
+          <w:szCs w:val="22.079999923706055"/>
+          <w:u w:val="none"/>
+          <w:shd w:fill="auto" w:val="clear"/>
+          <w:vertAlign w:val="baseline"/>
+          <w:rtl w:val="0"/>
+        </w:rPr>
+        <w:t xml:space="preserve"> In consideration of the Fiscal Sponsor's agreement to sponsor the Project, and  to cover the Fiscal Sponsor's expenses in connection with the Project as outlined above, the  Project shall pay the following fees, charges, and expenses:  </w:t>
       </w:r>
     </w:p>
     <w:p>
@@ -1018,55 +1047,37 @@
       <w:r>
         <w:rPr>
           <w:rFonts w:ascii="Cambria" w:cs="Cambria" w:eastAsia="Cambria" w:hAnsi="Cambria"/>
-          <w:b w:val="0"/>
-          <w:bCs w:val="0"/>
-          <w:i w:val="0"/>
-          <w:iCs w:val="0"/>
-          <w:smallCaps w:val="0"/>
-          <w:strike w:val="0"/>
-          <w:color w:val="000000"/>
-          <w:sz w:val="22.079999923706055"/>
-          <w:szCs w:val="22.079999923706055"/>
-          <w:u w:val="none"/>
-          <w:shd w:fill="auto" w:val="clear"/>
-          <w:vertAlign w:val="baseline"/>
-          <w:rtl w:val="0"/>
-        </w:rPr>
-        <w:t xml:space="preserve">1</w:t>
-      </w:r>
-      <w:r>
-        <w:rPr>
-          <w:rFonts w:ascii="Cambria" w:cs="Cambria" w:eastAsia="Cambria" w:hAnsi="Cambria"/>
-          <w:sz w:val="22.079999923706055"/>
-          <w:szCs w:val="22.079999923706055"/>
-          <w:rtl w:val="0"/>
-        </w:rPr>
-        <w:t xml:space="preserve">1</w:t>
-      </w:r>
-      <w:r>
-        <w:rPr>
-          <w:rFonts w:ascii="Cambria" w:cs="Cambria" w:eastAsia="Cambria" w:hAnsi="Cambria"/>
-          <w:b w:val="0"/>
-          <w:bCs w:val="0"/>
-          <w:i w:val="0"/>
-          <w:iCs w:val="0"/>
-          <w:smallCaps w:val="0"/>
-          <w:strike w:val="0"/>
-          <w:color w:val="000000"/>
-          <w:sz w:val="22.079999923706055"/>
-          <w:szCs w:val="22.079999923706055"/>
-          <w:u w:val="none"/>
-          <w:shd w:fill="auto" w:val="clear"/>
-          <w:vertAlign w:val="baseline"/>
-          <w:rtl w:val="0"/>
-        </w:rPr>
-        <w:t xml:space="preserve">.</w:t>
-      </w:r>
-      <w:r>
-        <w:rPr>
-          <w:rFonts w:ascii="Cambria" w:cs="Cambria" w:eastAsia="Cambria" w:hAnsi="Cambria"/>
-          <w:sz w:val="22.079999923706055"/>
-          <w:szCs w:val="22.079999923706055"/>
+          <w:b/>
+          <w:bCs w:val="0"/>
+          <w:i w:val="0"/>
+          <w:iCs w:val="0"/>
+          <w:smallCaps w:val="0"/>
+          <w:strike w:val="0"/>
+          <w:color w:val="000000"/>
+          <w:sz w:val="22.079999923706055"/>
+          <w:szCs w:val="22.079999923706055"/>
+          <w:u w:val="none"/>
+          <w:shd w:fill="auto" w:val="clear"/>
+          <w:vertAlign w:val="baseline"/>
+          <w:rtl w:val="0"/>
+        </w:rPr>
+        <w:t xml:space="preserve">11. Termination.</w:t>
+      </w:r>
+      <w:r>
+        <w:rPr>
+          <w:b w:val="0"/>
+          <w:rFonts w:ascii="Cambria" w:cs="Cambria" w:eastAsia="Cambria" w:hAnsi="Cambria"/>
+          <w:bCs w:val="0"/>
+          <w:i w:val="0"/>
+          <w:iCs w:val="0"/>
+          <w:smallCaps w:val="0"/>
+          <w:strike w:val="0"/>
+          <w:color w:val="000000"/>
+          <w:sz w:val="22.079999923706055"/>
+          <w:szCs w:val="22.079999923706055"/>
+          <w:u w:val="none"/>
+          <w:shd w:fill="auto" w:val="clear"/>
+          <w:vertAlign w:val="baseline"/>
           <w:rtl w:val="0"/>
         </w:rPr>
         <w:t xml:space="preserve"> This agreement shall be subject to annual review and shall terminate if any of the following events occur:</w:t>
@@ -1219,11 +1230,22 @@
       <w:r>
         <w:rPr>
           <w:rFonts w:ascii="Cambria" w:cs="Cambria" w:eastAsia="Cambria" w:hAnsi="Cambria"/>
-          <w:sz w:val="22.079999923706055"/>
-          <w:szCs w:val="22.079999923706055"/>
-          <w:rtl w:val="0"/>
-        </w:rPr>
-        <w:t xml:space="preserve">12. Upon initiation of the transition to independent 501(c)(3) status (or upon any other termination of this Agreement), the parties shall develop a written transition plan within fifteen (15) days that addresses:</w:t>
+          <w:b/>
+          <w:sz w:val="22.079999923706055"/>
+          <w:szCs w:val="22.079999923706055"/>
+          <w:rtl w:val="0"/>
+        </w:rPr>
+        <w:t xml:space="preserve">12. Transition Planning.</w:t>
+      </w:r>
+      <w:r>
+        <w:rPr>
+          <w:b w:val="0"/>
+          <w:rFonts w:ascii="Cambria" w:cs="Cambria" w:eastAsia="Cambria" w:hAnsi="Cambria"/>
+          <w:sz w:val="22.079999923706055"/>
+          <w:szCs w:val="22.079999923706055"/>
+          <w:rtl w:val="0"/>
+        </w:rPr>
+        <w:t xml:space="preserve"> Upon initiation of the transition to independent 501(c)(3) status (or upon any other termination of this Agreement), the parties shall develop a written transition plan within fifteen (15) days that addresses:</w:t>
       </w:r>
     </w:p>
     <w:p>
@@ -1345,11 +1367,22 @@
       <w:r>
         <w:rPr>
           <w:rFonts w:ascii="Cambria" w:cs="Cambria" w:eastAsia="Cambria" w:hAnsi="Cambria"/>
-          <w:sz w:val="22.079999923706055"/>
-          <w:szCs w:val="22.079999923706055"/>
-          <w:rtl w:val="0"/>
-        </w:rPr>
-        <w:t xml:space="preserve">13. Regarding intellectual property and project assets:</w:t>
+          <w:b/>
+          <w:sz w:val="22.079999923706055"/>
+          <w:szCs w:val="22.079999923706055"/>
+          <w:rtl w:val="0"/>
+        </w:rPr>
+        <w:t xml:space="preserve">13. Intellectual Property and Project Assets.</w:t>
+      </w:r>
+      <w:r>
+        <w:rPr>
+          <w:b w:val="0"/>
+          <w:rFonts w:ascii="Cambria" w:cs="Cambria" w:eastAsia="Cambria" w:hAnsi="Cambria"/>
+          <w:sz w:val="22.079999923706055"/>
+          <w:szCs w:val="22.079999923706055"/>
+          <w:rtl w:val="0"/>
+        </w:rPr>
+        <w:t xml:space="preserve"> Regarding intellectual property and project assets:</w:t>
       </w:r>
     </w:p>
     <w:p>
@@ -1450,11 +1483,22 @@
       <w:r>
         <w:rPr>
           <w:rFonts w:ascii="Cambria" w:cs="Cambria" w:eastAsia="Cambria" w:hAnsi="Cambria"/>
-          <w:sz w:val="22.079999923706055"/>
-          <w:szCs w:val="22.079999923706055"/>
-          <w:rtl w:val="0"/>
-        </w:rPr>
-        <w:t>14. The Sponsored Organization retains decision-making authority over Project strategy, programmatic design, partnerships with Ukrainian municipalities, hiring of contractors or staff, and day-to-day operations, subject to the Fiscal Sponsor's reserved variance power under Section 15, provided such decisions: (a) comply with Section 501(c)(3) requirements, (b) do not jeopardize the Fiscal Sponsor's tax-exempt status, and (c) are consistent with approved grant terms where applicable. The Fiscal Sponsor provides administrative and fiduciary oversight, and the parties intend for the Project team to manage day-to-day operations within the framework of that oversight.</w:t>
+          <w:b/>
+          <w:sz w:val="22.079999923706055"/>
+          <w:szCs w:val="22.079999923706055"/>
+          <w:rtl w:val="0"/>
+        </w:rPr>
+        <w:t>14. Project Governance.</w:t>
+      </w:r>
+      <w:r>
+        <w:rPr>
+          <w:b w:val="0"/>
+          <w:rFonts w:ascii="Cambria" w:cs="Cambria" w:eastAsia="Cambria" w:hAnsi="Cambria"/>
+          <w:sz w:val="22.079999923706055"/>
+          <w:szCs w:val="22.079999923706055"/>
+          <w:rtl w:val="0"/>
+        </w:rPr>
+        <w:t xml:space="preserve"> The Sponsored Organization retains decision-making authority over Project strategy, programmatic design, partnerships with Ukrainian municipalities, hiring of contractors or staff, and day-to-day operations, subject to the Fiscal Sponsor's reserved variance power under Section 15, provided such decisions: (a) comply with Section 501(c)(3) requirements, (b) do not jeopardize the Fiscal Sponsor's tax-exempt status, and (c) are consistent with approved grant terms where applicable. The Fiscal Sponsor provides administrative and fiduciary oversight, and the parties intend for the Project team to manage day-to-day operations within the framework of that oversight.</w:t>
       </w:r>
     </w:p>
     <w:p>
@@ -1464,11 +1508,21 @@
       </w:pPr>
       <w:r>
         <w:rPr>
+          <w:b/>
           <w:rFonts w:ascii="Cambria" w:hAnsi="Cambria"/>
           <w:sz w:val="22.079999923706055"/>
           <w:szCs w:val="22.079999923706055"/>
         </w:rPr>
-        <w:t xml:space="preserve">15. Variance Power and Fund Control. The Fiscal Sponsor retains ultimate discretion and control over the use of all donated funds received under this Agreement. Donor designations to specific projects or purposes are treated as non-binding recommendations and are honored to the extent consistent with the Fiscal Sponsor's charitable purposes and legal obligations.</w:t>
+        <w:t xml:space="preserve">15. Variance Power and Fund Control.</w:t>
+      </w:r>
+      <w:r>
+        <w:rPr>
+          <w:b w:val="0"/>
+          <w:rFonts w:ascii="Cambria" w:hAnsi="Cambria"/>
+          <w:sz w:val="22.079999923706055"/>
+          <w:szCs w:val="22.079999923706055"/>
+        </w:rPr>
+        <w:t xml:space="preserve"> The Fiscal Sponsor retains ultimate discretion and control over the use of all donated funds received under this Agreement. Donor designations to specific projects or purposes are treated as non-binding recommendations and are honored to the extent consistent with the Fiscal Sponsor's charitable purposes and legal obligations.</w:t>
       </w:r>
     </w:p>
     <w:p>
@@ -1513,11 +1567,22 @@
       <w:r>
         <w:rPr>
           <w:rFonts w:ascii="Cambria" w:cs="Cambria" w:eastAsia="Cambria" w:hAnsi="Cambria"/>
-          <w:sz w:val="22.079999923706055"/>
-          <w:szCs w:val="22.079999923706055"/>
-          <w:rtl w:val="0"/>
-        </w:rPr>
-        <w:t>16. The Fiscal Sponsor agrees to apply for grants on behalf of the Project as requested by the Project Director, and to pass through grant funds received to the Project Account, less any administrative fees agreed upon in writing, within fifteen (15) business days of receipt. The Sponsored Organization shall be responsible for preparing grant proposals and reports, with the Fiscal Sponsor providing final review and signature authority.</w:t>
+          <w:b/>
+          <w:sz w:val="22.079999923706055"/>
+          <w:szCs w:val="22.079999923706055"/>
+          <w:rtl w:val="0"/>
+        </w:rPr>
+        <w:t xml:space="preserve">16. Grant Applications and Pass-Through Funding.</w:t>
+      </w:r>
+      <w:r>
+        <w:rPr>
+          <w:b w:val="0"/>
+          <w:rFonts w:ascii="Cambria" w:cs="Cambria" w:eastAsia="Cambria" w:hAnsi="Cambria"/>
+          <w:sz w:val="22.079999923706055"/>
+          <w:szCs w:val="22.079999923706055"/>
+          <w:rtl w:val="0"/>
+        </w:rPr>
+        <w:t xml:space="preserve"> The Fiscal Sponsor agrees to apply for grants on behalf of the Project as requested by the Project Director, and to pass through grant funds received to the Project Account, less any administrative fees agreed upon in writing, within fifteen (15) business days of receipt. The Sponsored Organization shall be responsible for preparing grant proposals and reports, with the Fiscal Sponsor providing final review and signature authority.</w:t>
       </w:r>
     </w:p>
     <w:p>
@@ -1555,11 +1620,22 @@
       <w:r>
         <w:rPr>
           <w:rFonts w:ascii="Cambria" w:cs="Cambria" w:eastAsia="Cambria" w:hAnsi="Cambria"/>
-          <w:sz w:val="22.079999923706055"/>
-          <w:szCs w:val="22.079999923706055"/>
-          <w:rtl w:val="0"/>
-        </w:rPr>
-        <w:t>17. All donor-facing communications, including the Project website, fundraising materials, and donation pages, shall identify the Project as "Hromada, a project of POCACITO NETWORK" and include the Fiscal Sponsor's 501(c)(3) status and EIN for tax-deductibility purposes. The Fiscal Sponsor shall issue all tax receipts for donations to the Project and maintain donor records in accordance with IRS requirements.</w:t>
+          <w:b/>
+          <w:sz w:val="22.079999923706055"/>
+          <w:szCs w:val="22.079999923706055"/>
+          <w:rtl w:val="0"/>
+        </w:rPr>
+        <w:t xml:space="preserve">17. Donor-Facing Communications.</w:t>
+      </w:r>
+      <w:r>
+        <w:rPr>
+          <w:b w:val="0"/>
+          <w:rFonts w:ascii="Cambria" w:cs="Cambria" w:eastAsia="Cambria" w:hAnsi="Cambria"/>
+          <w:sz w:val="22.079999923706055"/>
+          <w:szCs w:val="22.079999923706055"/>
+          <w:rtl w:val="0"/>
+        </w:rPr>
+        <w:t xml:space="preserve"> All donor-facing communications, including the Project website, fundraising materials, and donation pages, shall identify the Project as "Hromada, a project of POCACITO NETWORK" and include the Fiscal Sponsor's 501(c)(3) status and EIN for tax-deductibility purposes. The Fiscal Sponsor shall issue all tax receipts for donations to the Project and maintain donor records in accordance with IRS requirements.</w:t>
       </w:r>
     </w:p>
     <w:p>
@@ -1576,11 +1652,22 @@
       <w:r>
         <w:rPr>
           <w:rFonts w:ascii="Cambria" w:cs="Cambria" w:eastAsia="Cambria" w:hAnsi="Cambria"/>
-          <w:sz w:val="22.079999923706055"/>
-          <w:szCs w:val="22.079999923706055"/>
-          <w:rtl w:val="0"/>
-        </w:rPr>
-        <w:t>18. The Sponsored Organization shall ensure that all Project activities and disbursements comply with applicable U.S. sanctions laws administered by the Office of Foreign Assets Control (OFAC), anti-money laundering regulations, and any other applicable export control or anti-terrorism financing laws. The Sponsored Organization shall conduct reasonable due diligence on all recipient organizations and municipalities prior to requesting disbursements and shall maintain records of such diligence. The Fiscal Sponsor reserves the right to delay or decline any disbursement that it reasonably believes may violate applicable law.</w:t>
+          <w:b/>
+          <w:sz w:val="22.079999923706055"/>
+          <w:szCs w:val="22.079999923706055"/>
+          <w:rtl w:val="0"/>
+        </w:rPr>
+        <w:t xml:space="preserve">18. Sanctions and Anti-Money Laundering Compliance.</w:t>
+      </w:r>
+      <w:r>
+        <w:rPr>
+          <w:b w:val="0"/>
+          <w:rFonts w:ascii="Cambria" w:cs="Cambria" w:eastAsia="Cambria" w:hAnsi="Cambria"/>
+          <w:sz w:val="22.079999923706055"/>
+          <w:szCs w:val="22.079999923706055"/>
+          <w:rtl w:val="0"/>
+        </w:rPr>
+        <w:t xml:space="preserve"> The Sponsored Organization shall ensure that all Project activities and disbursements comply with applicable U.S. sanctions laws administered by the Office of Foreign Assets Control (OFAC), anti-money laundering regulations, and any other applicable export control or anti-terrorism financing laws. The Sponsored Organization shall conduct reasonable due diligence on all recipient organizations and municipalities prior to requesting disbursements and shall maintain records of such diligence. The Fiscal Sponsor reserves the right to delay or decline any disbursement that it reasonably believes may violate applicable law.</w:t>
       </w:r>
     </w:p>
     <w:p>
@@ -1618,11 +1705,12 @@
       <w:r>
         <w:rPr>
           <w:rFonts w:ascii="Cambria" w:cs="Cambria" w:eastAsia="Cambria" w:hAnsi="Cambria"/>
-          <w:sz w:val="22.079999923706055"/>
-          <w:szCs w:val="22.079999923706055"/>
-          <w:rtl w:val="0"/>
-        </w:rPr>
-        <w:t>19. The Sponsored Organization shall indemnify and hold harmless the Fiscal Sponsor from any claims, damages, or liabilities arising from the Project's activities, except those resulting from the Fiscal Sponsor's own negligence or willful misconduct. The Fiscal Sponsor shall maintain its existing general liability and directors &amp; officers insurance coverage. The Sponsored Organization shall obtain and maintain any additional insurance coverage reasonably required by the nature of Project activities, including coverage for international operations, subject to mutual agreement on scope and cost.</w:t>
+          <w:b/>
+          <w:sz w:val="22.079999923706055"/>
+          <w:szCs w:val="22.079999923706055"/>
+          <w:rtl w:val="0"/>
+        </w:rPr>
+        <w:t>19. Indemnification and Insurance. The Sponsored Organization shall indemnify and hold harmless the Fiscal Sponsor from any claims, damages, or liabilities arising from the Project's activities, except those resulting from the Fiscal Sponsor's own negligence or willful misconduct. The Fiscal Sponsor shall endeavor to obtain and maintain general liability and directors &amp; officers insurance coverage within a reasonable timeframe. The Sponsored Organization shall obtain and maintain any additional insurance coverage reasonably required by the nature of Project activities, including coverage for international operations, subject to mutual agreement on scope and cost.</w:t>
       </w:r>
     </w:p>
     <w:p>
@@ -1667,11 +1755,22 @@
       <w:r>
         <w:rPr>
           <w:rFonts w:ascii="Cambria" w:cs="Cambria" w:eastAsia="Cambria" w:hAnsi="Cambria"/>
-          <w:sz w:val="22.079999923706055"/>
-          <w:szCs w:val="22.079999923706055"/>
-          <w:rtl w:val="0"/>
-        </w:rPr>
-        <w:t>20. The parties agree to resolve any disputes arising under this Agreement first through good-faith discussion between the Project Director and a designated representative of the Fiscal Sponsor. If unresolved within thirty (30) days, the parties shall engage a mutually agreed-upon mediator before pursuing any other remedies. Mediation costs shall be shared equally.</w:t>
+          <w:b/>
+          <w:sz w:val="22.079999923706055"/>
+          <w:szCs w:val="22.079999923706055"/>
+          <w:rtl w:val="0"/>
+        </w:rPr>
+        <w:t xml:space="preserve">20. Dispute Resolution.</w:t>
+      </w:r>
+      <w:r>
+        <w:rPr>
+          <w:b w:val="0"/>
+          <w:rFonts w:ascii="Cambria" w:cs="Cambria" w:eastAsia="Cambria" w:hAnsi="Cambria"/>
+          <w:sz w:val="22.079999923706055"/>
+          <w:szCs w:val="22.079999923706055"/>
+          <w:rtl w:val="0"/>
+        </w:rPr>
+        <w:t xml:space="preserve"> The parties agree to resolve any disputes arising under this Agreement first through good-faith discussion between the Project Director and a designated representative of the Fiscal Sponsor. If unresolved within thirty (30) days, the parties shall engage a mutually agreed-upon mediator before pursuing any other remedies. Mediation costs shall be shared equally.</w:t>
       </w:r>
     </w:p>
     <w:p>
@@ -1688,11 +1787,22 @@
       <w:r>
         <w:rPr>
           <w:rFonts w:ascii="Cambria" w:cs="Cambria" w:eastAsia="Cambria" w:hAnsi="Cambria"/>
-          <w:sz w:val="22.079999923706055"/>
-          <w:szCs w:val="22.079999923706055"/>
-          <w:rtl w:val="0"/>
-        </w:rPr>
-        <w:t>21. Each party shall maintain the confidentiality of non-public information received from the other party in connection with this Agreement, including donor information, financial records, and partner organization details. This obligation shall survive termination of this Agreement for a period of two (2) years.</w:t>
+          <w:b/>
+          <w:sz w:val="22.079999923706055"/>
+          <w:szCs w:val="22.079999923706055"/>
+          <w:rtl w:val="0"/>
+        </w:rPr>
+        <w:t xml:space="preserve">21. Confidentiality.</w:t>
+      </w:r>
+      <w:r>
+        <w:rPr>
+          <w:b w:val="0"/>
+          <w:rFonts w:ascii="Cambria" w:cs="Cambria" w:eastAsia="Cambria" w:hAnsi="Cambria"/>
+          <w:sz w:val="22.079999923706055"/>
+          <w:szCs w:val="22.079999923706055"/>
+          <w:rtl w:val="0"/>
+        </w:rPr>
+        <w:t xml:space="preserve"> Each party shall maintain the confidentiality of non-public information received from the other party in connection with this Agreement, including donor information, financial records, and partner organization details. This obligation shall survive termination of this Agreement for a period of two (2) years.</w:t>
       </w:r>
     </w:p>
     <w:p>
@@ -1702,11 +1812,21 @@
       </w:pPr>
       <w:r>
         <w:rPr>
+          <w:b/>
           <w:rFonts w:ascii="Cambria" w:hAnsi="Cambria"/>
           <w:sz w:val="22.079999923706055"/>
           <w:szCs w:val="22.079999923706055"/>
         </w:rPr>
-        <w:t>22. Conflict of Interest. The Project Director and any individual with authority over disbursement requests shall disclose in writing to the Fiscal Sponsor any financial interest, family relationship, or business relationship with any vendor, contractor, grantee, or partner receiving funds under this Agreement. Such disclosures shall be made prior to any related disbursement request and updated annually. The Fiscal Sponsor may require recusal or additional review for any transaction involving a disclosed conflict. In the event indemnification obligations under Section 19 require disbursement of Project funds to or on behalf of the Project Director, such disbursements shall be approved by the Fiscal Sponsor's designated representative independently, without requiring the Project Director's approval.</w:t>
+        <w:t xml:space="preserve">22. Conflict of Interest.</w:t>
+      </w:r>
+      <w:r>
+        <w:rPr>
+          <w:b w:val="0"/>
+          <w:rFonts w:ascii="Cambria" w:hAnsi="Cambria"/>
+          <w:sz w:val="22.079999923706055"/>
+          <w:szCs w:val="22.079999923706055"/>
+        </w:rPr>
+        <w:t xml:space="preserve"> The Project Director and any individual with authority over disbursement requests shall disclose in writing to the Fiscal Sponsor any financial interest, family relationship, or business relationship with any vendor, contractor, grantee, or partner receiving funds under this Agreement. Such disclosures shall be made prior to any related disbursement request and updated annually. The Fiscal Sponsor may require recusal or additional review for any transaction involving a disclosed conflict. In the event indemnification obligations under Section 19 require disbursement of Project funds to or on behalf of the Project Director, such disbursements shall be approved by the Fiscal Sponsor's designated representative independently, without requiring the Project Director's approval.</w:t>
       </w:r>
     </w:p>
     <w:p>
@@ -1716,11 +1836,21 @@
       </w:pPr>
       <w:r>
         <w:rPr>
+          <w:b/>
           <w:rFonts w:ascii="Cambria" w:hAnsi="Cambria"/>
           <w:sz w:val="22.079999923706055"/>
           <w:szCs w:val="22.079999923706055"/>
         </w:rPr>
-        <w:t xml:space="preserve">23. Gift Acceptance. The Fiscal Sponsor accepts the following types of charitable contributions on behalf of the Sponsored Organization: cash, check, wire transfer, ACH transfer, credit/debit card, donor-advised fund (DAF) grants, and corporate matching gifts. Acceptance of non-cash gifts including but not limited to securities, cryptocurrency, real property, or in-kind donations requires prior written approval from the Fiscal Sponsor. The Fiscal Sponsor reserves the right to decline any gift that would create undue administrative burden or legal risk.</w:t>
+        <w:t xml:space="preserve">23. Gift Acceptance.</w:t>
+      </w:r>
+      <w:r>
+        <w:rPr>
+          <w:b w:val="0"/>
+          <w:rFonts w:ascii="Cambria" w:hAnsi="Cambria"/>
+          <w:sz w:val="22.079999923706055"/>
+          <w:szCs w:val="22.079999923706055"/>
+        </w:rPr>
+        <w:t xml:space="preserve"> The Fiscal Sponsor accepts the following types of charitable contributions on behalf of the Sponsored Organization: cash, check, wire transfer, ACH transfer, credit/debit card, donor-advised fund (DAF) grants, and corporate matching gifts. Acceptance of non-cash gifts including but not limited to securities, cryptocurrency, real property, or in-kind donations requires prior written approval from the Fiscal Sponsor. The Fiscal Sponsor reserves the right to decline any gift that would create undue administrative burden or legal risk.</w:t>
       </w:r>
     </w:p>
     <w:p>
@@ -1736,12 +1866,23 @@
       </w:pPr>
       <w:r>
         <w:rPr>
-          <w:rFonts w:ascii="Cambria" w:cs="Cambria" w:eastAsia="Cambria" w:hAnsi="Cambria"/>
-          <w:sz w:val="22.079999923706055"/>
-          <w:szCs w:val="22.079999923706055"/>
-          <w:rtl w:val="0"/>
-        </w:rPr>
-        <w:t>24. Force Majeure. Neither party shall be liable for any failure or delay in performing its obligations under this Agreement to the extent such failure or delay results from circumstances beyond its reasonable control, including but not limited to: armed conflict or military operations affecting Ukraine, changes in U.S. or international sanctions, disruption of international banking or wire transfer channels, natural disasters, pandemics, or actions by governmental authorities. The affected party shall notify the other party promptly and use reasonable efforts to mitigate the impact. Obligations shall resume once the force majeure condition ceases. If a force majeure event prevents performance for more than ninety (90) consecutive days, either party may terminate this Agreement upon thirty (30) days written notice, subject to the transition provisions of Section 12.</w:t>
+          <w:b/>
+          <w:rFonts w:ascii="Cambria" w:cs="Cambria" w:eastAsia="Cambria" w:hAnsi="Cambria"/>
+          <w:sz w:val="22.079999923706055"/>
+          <w:szCs w:val="22.079999923706055"/>
+          <w:rtl w:val="0"/>
+        </w:rPr>
+        <w:t xml:space="preserve">24. Force Majeure.</w:t>
+      </w:r>
+      <w:r>
+        <w:rPr>
+          <w:b w:val="0"/>
+          <w:rFonts w:ascii="Cambria" w:cs="Cambria" w:eastAsia="Cambria" w:hAnsi="Cambria"/>
+          <w:sz w:val="22.079999923706055"/>
+          <w:szCs w:val="22.079999923706055"/>
+          <w:rtl w:val="0"/>
+        </w:rPr>
+        <w:t xml:space="preserve"> Neither party shall be liable for any failure or delay in performing its obligations under this Agreement to the extent such failure or delay results from circumstances beyond its reasonable control, including but not limited to: armed conflict or military operations affecting Ukraine, changes in U.S. or international sanctions, disruption of international banking or wire transfer channels, natural disasters, pandemics, or actions by governmental authorities. The affected party shall notify the other party promptly and use reasonable efforts to mitigate the impact. Obligations shall resume once the force majeure condition ceases. If a force majeure event prevents performance for more than ninety (90) consecutive days, either party may terminate this Agreement upon thirty (30) days written notice, subject to the transition provisions of Section 12.</w:t>
       </w:r>
     </w:p>
     <w:p>
@@ -1758,11 +1899,22 @@
       <w:r>
         <w:rPr>
           <w:rFonts w:ascii="Cambria" w:cs="Cambria" w:eastAsia="Cambria" w:hAnsi="Cambria"/>
-          <w:sz w:val="22.079999923706055"/>
-          <w:szCs w:val="22.079999923706055"/>
-          <w:rtl w:val="0"/>
-        </w:rPr>
-        <w:t>25. This Agreement shall be governed by and construed in accordance with the laws of the Commonwealth of Virginia, without regard to its conflict of laws provisions.</w:t>
+          <w:b/>
+          <w:sz w:val="22.079999923706055"/>
+          <w:szCs w:val="22.079999923706055"/>
+          <w:rtl w:val="0"/>
+        </w:rPr>
+        <w:t xml:space="preserve">25. Governing Law.</w:t>
+      </w:r>
+      <w:r>
+        <w:rPr>
+          <w:b w:val="0"/>
+          <w:rFonts w:ascii="Cambria" w:cs="Cambria" w:eastAsia="Cambria" w:hAnsi="Cambria"/>
+          <w:sz w:val="22.079999923706055"/>
+          <w:szCs w:val="22.079999923706055"/>
+          <w:rtl w:val="0"/>
+        </w:rPr>
+        <w:t xml:space="preserve"> This Agreement shall be governed by and construed in accordance with the laws of the Commonwealth of Virginia, without regard to its conflict of laws provisions.</w:t>
       </w:r>
     </w:p>
     <w:p>
@@ -1793,11 +1945,22 @@
       <w:r>
         <w:rPr>
           <w:rFonts w:ascii="Cambria" w:cs="Cambria" w:eastAsia="Cambria" w:hAnsi="Cambria"/>
-          <w:sz w:val="22.079999923706055"/>
-          <w:szCs w:val="22.079999923706055"/>
-          <w:rtl w:val="0"/>
-        </w:rPr>
-        <w:t>26. This Agreement constitutes the entire understanding between the parties and supersedes all prior agreements relating to its subject matter. This Agreement may be amended only by written instrument signed by both parties.</w:t>
+          <w:b/>
+          <w:sz w:val="22.079999923706055"/>
+          <w:szCs w:val="22.079999923706055"/>
+          <w:rtl w:val="0"/>
+        </w:rPr>
+        <w:t xml:space="preserve">26. Entire Agreement.</w:t>
+      </w:r>
+      <w:r>
+        <w:rPr>
+          <w:b w:val="0"/>
+          <w:rFonts w:ascii="Cambria" w:cs="Cambria" w:eastAsia="Cambria" w:hAnsi="Cambria"/>
+          <w:sz w:val="22.079999923706055"/>
+          <w:szCs w:val="22.079999923706055"/>
+          <w:rtl w:val="0"/>
+        </w:rPr>
+        <w:t xml:space="preserve"> This Agreement constitutes the entire understanding between the parties and supersedes all prior agreements relating to its subject matter. This Agreement may be amended only by written instrument signed by both parties.</w:t>
       </w:r>
     </w:p>
     <w:p>

</xml_diff>